<commit_message>
Data Cleaning for Customer
</commit_message>
<xml_diff>
--- a/Notes/Spark Core Concepts.docx
+++ b/Notes/Spark Core Concepts.docx
@@ -46,6 +46,9 @@
     <w:p/>
     <w:p>
       <w:r>
+        <w:rPr>
+          <w:noProof/>
+        </w:rPr>
         <w:drawing>
           <wp:inline distT="0" distB="0" distL="0" distR="0" wp14:anchorId="3736F3FA" wp14:editId="627A877C">
             <wp:extent cx="3331616" cy="3130916"/>
@@ -161,6 +164,9 @@
     <w:p/>
     <w:p>
       <w:r>
+        <w:rPr>
+          <w:noProof/>
+        </w:rPr>
         <w:lastRenderedPageBreak/>
         <w:drawing>
           <wp:inline distT="0" distB="0" distL="0" distR="0" wp14:anchorId="18943A2D" wp14:editId="23F3C582">
@@ -235,6 +241,9 @@
     <w:p/>
     <w:p>
       <w:r>
+        <w:rPr>
+          <w:noProof/>
+        </w:rPr>
         <w:drawing>
           <wp:inline distT="0" distB="0" distL="0" distR="0" wp14:anchorId="1DDCE219" wp14:editId="3DDA8FB5">
             <wp:extent cx="5572903" cy="1181265"/>
@@ -321,6 +330,9 @@
     </w:p>
     <w:p>
       <w:r>
+        <w:rPr>
+          <w:noProof/>
+        </w:rPr>
         <w:drawing>
           <wp:inline distT="0" distB="0" distL="0" distR="0" wp14:anchorId="01695072" wp14:editId="594558C0">
             <wp:extent cx="5706271" cy="3219899"/>
@@ -363,6 +375,9 @@
     </w:p>
     <w:p>
       <w:r>
+        <w:rPr>
+          <w:noProof/>
+        </w:rPr>
         <w:drawing>
           <wp:inline distT="0" distB="0" distL="0" distR="0" wp14:anchorId="738B1D89" wp14:editId="1850781E">
             <wp:extent cx="5731510" cy="4070985"/>
@@ -407,6 +422,9 @@
     </w:p>
     <w:p>
       <w:r>
+        <w:rPr>
+          <w:noProof/>
+        </w:rPr>
         <w:lastRenderedPageBreak/>
         <w:drawing>
           <wp:inline distT="0" distB="0" distL="0" distR="0" wp14:anchorId="06503572" wp14:editId="3B0464C2">
@@ -454,6 +472,9 @@
         <w:br/>
       </w:r>
       <w:r>
+        <w:rPr>
+          <w:noProof/>
+        </w:rPr>
         <w:drawing>
           <wp:inline distT="0" distB="0" distL="0" distR="0" wp14:anchorId="10BE3B0E" wp14:editId="5BCAB551">
             <wp:extent cx="5731510" cy="3101340"/>
@@ -505,13 +526,100 @@
     <w:p/>
     <w:p>
       <w:r>
-        <w:t xml:space="preserve">With each shuffle new stage is created below on the LHS each core counts the colour of the </w:t>
-      </w:r>
-      <w:r>
-        <w:t>partition</w:t>
-      </w:r>
-      <w:r>
-        <w:t xml:space="preserve"> assigned to them and in the next stage a new core combines the result to get the final output.</w:t>
+        <w:t>With each shuffle new stage is created below on the LHS each core counts the colour of the partition assigned to them and in the next stage a new core combines the result to get the final output.</w:t>
+      </w:r>
+    </w:p>
+    <w:p/>
+    <w:p/>
+    <w:p>
+      <w:r>
+        <w:t>Lookup Tables VS Dimension Tables:</w:t>
+      </w:r>
+      <w:r>
+        <w:br/>
+      </w:r>
+      <w:r>
+        <w:t>K</w:t>
+      </w:r>
+      <w:r>
+        <w:t>ey Differences: </w:t>
+      </w:r>
+    </w:p>
+    <w:p>
+      <w:pPr>
+        <w:numPr>
+          <w:ilvl w:val="0"/>
+          <w:numId w:val="3"/>
+        </w:numPr>
+      </w:pPr>
+      <w:r>
+        <w:t>Lookup Table: </w:t>
+      </w:r>
+    </w:p>
+    <w:p>
+      <w:pPr>
+        <w:numPr>
+          <w:ilvl w:val="1"/>
+          <w:numId w:val="4"/>
+        </w:numPr>
+      </w:pPr>
+      <w:r>
+        <w:t>Function: Primarily used for quick value lookups based on a single key, often replacing complex calculations with simple table lookups. </w:t>
+      </w:r>
+    </w:p>
+    <w:p>
+      <w:pPr>
+        <w:numPr>
+          <w:ilvl w:val="1"/>
+          <w:numId w:val="5"/>
+        </w:numPr>
+      </w:pPr>
+      <w:r>
+        <w:t>Data Structure: Typically small and contains a limited set of key-value pairs. </w:t>
+      </w:r>
+    </w:p>
+    <w:p>
+      <w:pPr>
+        <w:numPr>
+          <w:ilvl w:val="1"/>
+          <w:numId w:val="6"/>
+        </w:numPr>
+      </w:pPr>
+      <w:r>
+        <w:t>Example: A table mapping product codes to product names. </w:t>
+      </w:r>
+    </w:p>
+    <w:p>
+      <w:pPr>
+        <w:numPr>
+          <w:ilvl w:val="0"/>
+          <w:numId w:val="3"/>
+        </w:numPr>
+      </w:pPr>
+      <w:r>
+        <w:t>Dimension Table: </w:t>
+      </w:r>
+    </w:p>
+    <w:p>
+      <w:pPr>
+        <w:numPr>
+          <w:ilvl w:val="1"/>
+          <w:numId w:val="7"/>
+        </w:numPr>
+      </w:pPr>
+      <w:r>
+        <w:t>Function: Provides descriptive attributes about data points in a fact table, allowing for filtering and analysis based on characteristics like time, location, or customer details. </w:t>
+      </w:r>
+    </w:p>
+    <w:p>
+      <w:pPr>
+        <w:numPr>
+          <w:ilvl w:val="1"/>
+          <w:numId w:val="8"/>
+        </w:numPr>
+      </w:pPr>
+      <w:r>
+        <w:t>Data Structure: Contains detailed information about a specific dimension, often with multiple attributes related to that dimension. </w:t>
       </w:r>
     </w:p>
     <w:p/>
@@ -530,6 +638,155 @@
 <file path=word/numbering.xml><?xml version="1.0" encoding="utf-8"?>
 <w:numbering xmlns:wpc="http://schemas.microsoft.com/office/word/2010/wordprocessingCanvas" xmlns:cx="http://schemas.microsoft.com/office/drawing/2014/chartex" xmlns:cx1="http://schemas.microsoft.com/office/drawing/2015/9/8/chartex" xmlns:cx2="http://schemas.microsoft.com/office/drawing/2015/10/21/chartex" xmlns:cx3="http://schemas.microsoft.com/office/drawing/2016/5/9/chartex" xmlns:cx4="http://schemas.microsoft.com/office/drawing/2016/5/10/chartex" xmlns:cx5="http://schemas.microsoft.com/office/drawing/2016/5/11/chartex" xmlns:cx6="http://schemas.microsoft.com/office/drawing/2016/5/12/chartex" xmlns:cx7="http://schemas.microsoft.com/office/drawing/2016/5/13/chartex" xmlns:cx8="http://schemas.microsoft.com/office/drawing/2016/5/14/chartex" xmlns:mc="http://schemas.openxmlformats.org/markup-compatibility/2006" xmlns:aink="http://schemas.microsoft.com/office/drawing/2016/ink" xmlns:am3d="http://schemas.microsoft.com/office/drawing/2017/model3d" xmlns:o="urn:schemas-microsoft-com:office:office" xmlns:oel="http://schemas.microsoft.com/office/2019/extlst" xmlns:r="http://schemas.openxmlformats.org/officeDocument/2006/relationships" xmlns:m="http://schemas.openxmlformats.org/officeDocument/2006/math" xmlns:v="urn:schemas-microsoft-com:vml" xmlns:wp14="http://schemas.microsoft.com/office/word/2010/wordprocessingDrawing" xmlns:wp="http://schemas.openxmlformats.org/drawingml/2006/wordprocessingDrawing" xmlns:w10="urn:schemas-microsoft-com:office:word" xmlns:w="http://schemas.openxmlformats.org/wordprocessingml/2006/main" xmlns:w14="http://schemas.microsoft.com/office/word/2010/wordml" xmlns:w15="http://schemas.microsoft.com/office/word/2012/wordml" xmlns:w16cex="http://schemas.microsoft.com/office/word/2018/wordml/cex" xmlns:w16cid="http://schemas.microsoft.com/office/word/2016/wordml/cid" xmlns:w16="http://schemas.microsoft.com/office/word/2018/wordml" xmlns:w16du="http://schemas.microsoft.com/office/word/2023/wordml/word16du" xmlns:w16sdtdh="http://schemas.microsoft.com/office/word/2020/wordml/sdtdatahash" xmlns:w16se="http://schemas.microsoft.com/office/word/2015/wordml/symex" xmlns:wpg="http://schemas.microsoft.com/office/word/2010/wordprocessingGroup" xmlns:wpi="http://schemas.microsoft.com/office/word/2010/wordprocessingInk" xmlns:wne="http://schemas.microsoft.com/office/word/2006/wordml" xmlns:wps="http://schemas.microsoft.com/office/word/2010/wordprocessingShape" mc:Ignorable="w14 w15 w16se w16cid w16 w16cex w16sdtdh w16du wp14">
   <w:abstractNum w:abstractNumId="0" w15:restartNumberingAfterBreak="0">
+    <w:nsid w:val="29961C91"/>
+    <w:multiLevelType w:val="multilevel"/>
+    <w:tmpl w:val="52C2452E"/>
+    <w:lvl w:ilvl="0">
+      <w:start w:val="1"/>
+      <w:numFmt w:val="bullet"/>
+      <w:lvlText w:val=""/>
+      <w:lvlJc w:val="left"/>
+      <w:pPr>
+        <w:tabs>
+          <w:tab w:val="num" w:pos="720"/>
+        </w:tabs>
+        <w:ind w:left="720" w:hanging="360"/>
+      </w:pPr>
+      <w:rPr>
+        <w:rFonts w:ascii="Symbol" w:hAnsi="Symbol" w:hint="default"/>
+        <w:sz w:val="20"/>
+      </w:rPr>
+    </w:lvl>
+    <w:lvl w:ilvl="1">
+      <w:start w:val="1"/>
+      <w:numFmt w:val="bullet"/>
+      <w:lvlText w:val="o"/>
+      <w:lvlJc w:val="left"/>
+      <w:pPr>
+        <w:tabs>
+          <w:tab w:val="num" w:pos="1440"/>
+        </w:tabs>
+        <w:ind w:left="1440" w:hanging="360"/>
+      </w:pPr>
+      <w:rPr>
+        <w:rFonts w:ascii="Courier New" w:hAnsi="Courier New" w:hint="default"/>
+        <w:sz w:val="20"/>
+      </w:rPr>
+    </w:lvl>
+    <w:lvl w:ilvl="2" w:tentative="1">
+      <w:start w:val="1"/>
+      <w:numFmt w:val="bullet"/>
+      <w:lvlText w:val=""/>
+      <w:lvlJc w:val="left"/>
+      <w:pPr>
+        <w:tabs>
+          <w:tab w:val="num" w:pos="2160"/>
+        </w:tabs>
+        <w:ind w:left="2160" w:hanging="360"/>
+      </w:pPr>
+      <w:rPr>
+        <w:rFonts w:ascii="Wingdings" w:hAnsi="Wingdings" w:hint="default"/>
+        <w:sz w:val="20"/>
+      </w:rPr>
+    </w:lvl>
+    <w:lvl w:ilvl="3" w:tentative="1">
+      <w:start w:val="1"/>
+      <w:numFmt w:val="bullet"/>
+      <w:lvlText w:val=""/>
+      <w:lvlJc w:val="left"/>
+      <w:pPr>
+        <w:tabs>
+          <w:tab w:val="num" w:pos="2880"/>
+        </w:tabs>
+        <w:ind w:left="2880" w:hanging="360"/>
+      </w:pPr>
+      <w:rPr>
+        <w:rFonts w:ascii="Wingdings" w:hAnsi="Wingdings" w:hint="default"/>
+        <w:sz w:val="20"/>
+      </w:rPr>
+    </w:lvl>
+    <w:lvl w:ilvl="4" w:tentative="1">
+      <w:start w:val="1"/>
+      <w:numFmt w:val="bullet"/>
+      <w:lvlText w:val=""/>
+      <w:lvlJc w:val="left"/>
+      <w:pPr>
+        <w:tabs>
+          <w:tab w:val="num" w:pos="3600"/>
+        </w:tabs>
+        <w:ind w:left="3600" w:hanging="360"/>
+      </w:pPr>
+      <w:rPr>
+        <w:rFonts w:ascii="Wingdings" w:hAnsi="Wingdings" w:hint="default"/>
+        <w:sz w:val="20"/>
+      </w:rPr>
+    </w:lvl>
+    <w:lvl w:ilvl="5" w:tentative="1">
+      <w:start w:val="1"/>
+      <w:numFmt w:val="bullet"/>
+      <w:lvlText w:val=""/>
+      <w:lvlJc w:val="left"/>
+      <w:pPr>
+        <w:tabs>
+          <w:tab w:val="num" w:pos="4320"/>
+        </w:tabs>
+        <w:ind w:left="4320" w:hanging="360"/>
+      </w:pPr>
+      <w:rPr>
+        <w:rFonts w:ascii="Wingdings" w:hAnsi="Wingdings" w:hint="default"/>
+        <w:sz w:val="20"/>
+      </w:rPr>
+    </w:lvl>
+    <w:lvl w:ilvl="6" w:tentative="1">
+      <w:start w:val="1"/>
+      <w:numFmt w:val="bullet"/>
+      <w:lvlText w:val=""/>
+      <w:lvlJc w:val="left"/>
+      <w:pPr>
+        <w:tabs>
+          <w:tab w:val="num" w:pos="5040"/>
+        </w:tabs>
+        <w:ind w:left="5040" w:hanging="360"/>
+      </w:pPr>
+      <w:rPr>
+        <w:rFonts w:ascii="Wingdings" w:hAnsi="Wingdings" w:hint="default"/>
+        <w:sz w:val="20"/>
+      </w:rPr>
+    </w:lvl>
+    <w:lvl w:ilvl="7" w:tentative="1">
+      <w:start w:val="1"/>
+      <w:numFmt w:val="bullet"/>
+      <w:lvlText w:val=""/>
+      <w:lvlJc w:val="left"/>
+      <w:pPr>
+        <w:tabs>
+          <w:tab w:val="num" w:pos="5760"/>
+        </w:tabs>
+        <w:ind w:left="5760" w:hanging="360"/>
+      </w:pPr>
+      <w:rPr>
+        <w:rFonts w:ascii="Wingdings" w:hAnsi="Wingdings" w:hint="default"/>
+        <w:sz w:val="20"/>
+      </w:rPr>
+    </w:lvl>
+    <w:lvl w:ilvl="8" w:tentative="1">
+      <w:start w:val="1"/>
+      <w:numFmt w:val="bullet"/>
+      <w:lvlText w:val=""/>
+      <w:lvlJc w:val="left"/>
+      <w:pPr>
+        <w:tabs>
+          <w:tab w:val="num" w:pos="6480"/>
+        </w:tabs>
+        <w:ind w:left="6480" w:hanging="360"/>
+      </w:pPr>
+      <w:rPr>
+        <w:rFonts w:ascii="Wingdings" w:hAnsi="Wingdings" w:hint="default"/>
+        <w:sz w:val="20"/>
+      </w:rPr>
+    </w:lvl>
+  </w:abstractNum>
+  <w:abstractNum w:abstractNumId="1" w15:restartNumberingAfterBreak="0">
     <w:nsid w:val="3BB24F5F"/>
     <w:multiLevelType w:val="hybridMultilevel"/>
     <w:tmpl w:val="76900396"/>
@@ -642,7 +899,7 @@
       </w:rPr>
     </w:lvl>
   </w:abstractNum>
-  <w:abstractNum w:abstractNumId="1" w15:restartNumberingAfterBreak="0">
+  <w:abstractNum w:abstractNumId="2" w15:restartNumberingAfterBreak="0">
     <w:nsid w:val="6C280554"/>
     <w:multiLevelType w:val="hybridMultilevel"/>
     <w:tmpl w:val="099C18EA"/>
@@ -756,10 +1013,113 @@
     </w:lvl>
   </w:abstractNum>
   <w:num w:numId="1" w16cid:durableId="1449548978">
+    <w:abstractNumId w:val="2"/>
+  </w:num>
+  <w:num w:numId="2" w16cid:durableId="194923416">
     <w:abstractNumId w:val="1"/>
   </w:num>
-  <w:num w:numId="2" w16cid:durableId="194923416">
+  <w:num w:numId="3" w16cid:durableId="863713151">
     <w:abstractNumId w:val="0"/>
+  </w:num>
+  <w:num w:numId="4" w16cid:durableId="1752120925">
+    <w:abstractNumId w:val="0"/>
+    <w:lvlOverride w:ilvl="1">
+      <w:lvl w:ilvl="1">
+        <w:numFmt w:val="bullet"/>
+        <w:lvlText w:val=""/>
+        <w:lvlJc w:val="left"/>
+        <w:pPr>
+          <w:tabs>
+            <w:tab w:val="num" w:pos="1440"/>
+          </w:tabs>
+          <w:ind w:left="1440" w:hanging="360"/>
+        </w:pPr>
+        <w:rPr>
+          <w:rFonts w:ascii="Symbol" w:hAnsi="Symbol" w:hint="default"/>
+          <w:sz w:val="20"/>
+        </w:rPr>
+      </w:lvl>
+    </w:lvlOverride>
+  </w:num>
+  <w:num w:numId="5" w16cid:durableId="798036715">
+    <w:abstractNumId w:val="0"/>
+    <w:lvlOverride w:ilvl="1">
+      <w:lvl w:ilvl="1">
+        <w:numFmt w:val="bullet"/>
+        <w:lvlText w:val=""/>
+        <w:lvlJc w:val="left"/>
+        <w:pPr>
+          <w:tabs>
+            <w:tab w:val="num" w:pos="1440"/>
+          </w:tabs>
+          <w:ind w:left="1440" w:hanging="360"/>
+        </w:pPr>
+        <w:rPr>
+          <w:rFonts w:ascii="Symbol" w:hAnsi="Symbol" w:hint="default"/>
+          <w:sz w:val="20"/>
+        </w:rPr>
+      </w:lvl>
+    </w:lvlOverride>
+  </w:num>
+  <w:num w:numId="6" w16cid:durableId="1450392407">
+    <w:abstractNumId w:val="0"/>
+    <w:lvlOverride w:ilvl="1">
+      <w:lvl w:ilvl="1">
+        <w:numFmt w:val="bullet"/>
+        <w:lvlText w:val=""/>
+        <w:lvlJc w:val="left"/>
+        <w:pPr>
+          <w:tabs>
+            <w:tab w:val="num" w:pos="1440"/>
+          </w:tabs>
+          <w:ind w:left="1440" w:hanging="360"/>
+        </w:pPr>
+        <w:rPr>
+          <w:rFonts w:ascii="Symbol" w:hAnsi="Symbol" w:hint="default"/>
+          <w:sz w:val="20"/>
+        </w:rPr>
+      </w:lvl>
+    </w:lvlOverride>
+  </w:num>
+  <w:num w:numId="7" w16cid:durableId="833837420">
+    <w:abstractNumId w:val="0"/>
+    <w:lvlOverride w:ilvl="1">
+      <w:lvl w:ilvl="1">
+        <w:numFmt w:val="bullet"/>
+        <w:lvlText w:val=""/>
+        <w:lvlJc w:val="left"/>
+        <w:pPr>
+          <w:tabs>
+            <w:tab w:val="num" w:pos="1440"/>
+          </w:tabs>
+          <w:ind w:left="1440" w:hanging="360"/>
+        </w:pPr>
+        <w:rPr>
+          <w:rFonts w:ascii="Symbol" w:hAnsi="Symbol" w:hint="default"/>
+          <w:sz w:val="20"/>
+        </w:rPr>
+      </w:lvl>
+    </w:lvlOverride>
+  </w:num>
+  <w:num w:numId="8" w16cid:durableId="67508071">
+    <w:abstractNumId w:val="0"/>
+    <w:lvlOverride w:ilvl="1">
+      <w:lvl w:ilvl="1">
+        <w:numFmt w:val="bullet"/>
+        <w:lvlText w:val=""/>
+        <w:lvlJc w:val="left"/>
+        <w:pPr>
+          <w:tabs>
+            <w:tab w:val="num" w:pos="1440"/>
+          </w:tabs>
+          <w:ind w:left="1440" w:hanging="360"/>
+        </w:pPr>
+        <w:rPr>
+          <w:rFonts w:ascii="Symbol" w:hAnsi="Symbol" w:hint="default"/>
+          <w:sz w:val="20"/>
+        </w:rPr>
+      </w:lvl>
+    </w:lvlOverride>
   </w:num>
 </w:numbering>
 </file>

</xml_diff>